<commit_message>
added timeline and updates
</commit_message>
<xml_diff>
--- a/Documentation/Project Docs/Project Scope Documentation.docx
+++ b/Documentation/Project Docs/Project Scope Documentation.docx
@@ -106,7 +106,16 @@
               <w:t>s</w:t>
             </w:r>
             <w:r>
-              <w:t>: Kirk Alexander and Troy Purvis</w:t>
+              <w:t xml:space="preserve">: </w:t>
+            </w:r>
+            <w:r>
+              <w:rPr>
+                <w:strike/>
+              </w:rPr>
+              <w:t>Kirk Alexander</w:t>
+            </w:r>
+            <w:r>
+              <w:t xml:space="preserve"> and Troy Purvis</w:t>
             </w:r>
           </w:p>
           <w:p>
@@ -118,9 +127,18 @@
               </w:numPr>
             </w:pPr>
             <w:r>
-              <w:t>DBA, Server and Configuration Management: Dallas</w:t>
-            </w:r>
-            <w:r>
+              <w:t xml:space="preserve">DBA, Server and Configuration Management: </w:t>
+            </w:r>
+            <w:r>
+              <w:rPr>
+                <w:strike/>
+              </w:rPr>
+              <w:t>Dallas</w:t>
+            </w:r>
+            <w:r>
+              <w:rPr>
+                <w:strike/>
+              </w:rPr>
               <w:t xml:space="preserve"> Martin</w:t>
             </w:r>
           </w:p>
@@ -163,7 +181,25 @@
           </w:tcPr>
           <w:p>
             <w:r>
-              <w:t>We will be creating a mock database for an apartment complex. This data base will contain dummy data sourced from online repositories. This database will be devised of relatable data, including resident, vehicle, employee, maintenance, invoice, department, event, pet, lease, and apartment unit information. Each team member will be responsible for gathering sample data throughout the project, building the database from the ground up (see page below). Each member will have a specific role (as listed above) but will also gain experience by sharing roles with all team members.</w:t>
+              <w:t xml:space="preserve">We will be creating a mock database for an apartment complex. This data base will contain dummy data sourced from online repositories. This database will be devised of relatable data, including resident, vehicle, employee, </w:t>
+            </w:r>
+            <w:r>
+              <w:rPr>
+                <w:strike/>
+              </w:rPr>
+              <w:t>maintenance</w:t>
+            </w:r>
+            <w:r>
+              <w:t xml:space="preserve">, invoice, </w:t>
+            </w:r>
+            <w:r>
+              <w:rPr>
+                <w:strike/>
+              </w:rPr>
+              <w:t>department</w:t>
+            </w:r>
+            <w:r>
+              <w:t>, event, pet, lease, and apartment unit information. Each team member will be responsible for gathering sample data throughout the project, building the database from the ground up (see page below). Each member will have a specific role (as listed above) but will also gain experience by sharing roles with all team members.</w:t>
             </w:r>
           </w:p>
         </w:tc>
@@ -628,16 +664,10 @@
               <w:t xml:space="preserve"> each team member </w:t>
             </w:r>
             <w:r>
-              <w:t xml:space="preserve">with security questions and technical support. </w:t>
-            </w:r>
-            <w:r>
-              <w:t>Responsible for building his/her portion of the GUI that relates to updating his/her tables.</w:t>
-            </w:r>
-            <w:r>
-              <w:t xml:space="preserve"> </w:t>
-            </w:r>
-            <w:r>
-              <w:t>Responsible for creating 10 queries/questions.</w:t>
+              <w:t>with security questions and technical support. Responsible for building his/her portion of the GUI that relates to updating his/her tables.</w:t>
+            </w:r>
+            <w:r>
+              <w:t xml:space="preserve"> Responsible for creating 10 queries/questions.</w:t>
             </w:r>
           </w:p>
         </w:tc>
@@ -650,8 +680,14 @@
           <w:p>
             <w:pPr>
               <w:jc w:val="center"/>
-            </w:pPr>
-            <w:r>
+              <w:rPr>
+                <w:strike/>
+              </w:rPr>
+            </w:pPr>
+            <w:r>
+              <w:rPr>
+                <w:strike/>
+              </w:rPr>
               <w:t>Dallas Martin</w:t>
             </w:r>
           </w:p>
@@ -663,94 +699,70 @@
           <w:p>
             <w:pPr>
               <w:ind w:left="617"/>
-            </w:pPr>
-            <w:r>
-              <w:t xml:space="preserve">Responsible for creating </w:t>
-            </w:r>
-            <w:r>
-              <w:t>Invoices</w:t>
-            </w:r>
-            <w:r>
-              <w:t xml:space="preserve"> table and </w:t>
-            </w:r>
-            <w:r>
-              <w:t>Departments</w:t>
-            </w:r>
-            <w:r>
-              <w:t xml:space="preserve"> table, including columns within both tables. Responsible for gathering sample data pertaining to </w:t>
-            </w:r>
-            <w:r>
-              <w:t>invoices/departments</w:t>
-            </w:r>
-            <w:r>
-              <w:t xml:space="preserve"> (</w:t>
+              <w:rPr>
+                <w:strike/>
+              </w:rPr>
+            </w:pPr>
+            <w:r>
+              <w:rPr>
+                <w:strike/>
+              </w:rPr>
+              <w:t>Responsible for creating Invoices table and Departments table, including columns within both tables. Responsible for gathering sample data pertaining to invoices/departments (</w:t>
             </w:r>
             <w:proofErr w:type="spellStart"/>
             <w:r>
+              <w:rPr>
+                <w:strike/>
+              </w:rPr>
               <w:t>ie</w:t>
             </w:r>
             <w:proofErr w:type="spellEnd"/>
             <w:r>
+              <w:rPr>
+                <w:strike/>
+              </w:rPr>
               <w:t xml:space="preserve">. </w:t>
             </w:r>
             <w:proofErr w:type="spellStart"/>
             <w:r>
+              <w:rPr>
+                <w:strike/>
+              </w:rPr>
               <w:t>invoiceamount</w:t>
             </w:r>
             <w:proofErr w:type="spellEnd"/>
             <w:r>
+              <w:rPr>
+                <w:strike/>
+              </w:rPr>
               <w:t xml:space="preserve">, </w:t>
             </w:r>
             <w:proofErr w:type="spellStart"/>
             <w:r>
+              <w:rPr>
+                <w:strike/>
+              </w:rPr>
               <w:t>payment_date</w:t>
             </w:r>
             <w:proofErr w:type="spellEnd"/>
             <w:r>
-              <w:t xml:space="preserve">, etc.). Responsible for testing small sets of data from these tables to ensure proper functionality. Responsible for ensuring data from </w:t>
-            </w:r>
-            <w:r>
-              <w:t>Invoices</w:t>
-            </w:r>
-            <w:r>
-              <w:t xml:space="preserve"> and </w:t>
-            </w:r>
-            <w:r>
-              <w:t>Departments</w:t>
-            </w:r>
-            <w:r>
-              <w:t xml:space="preserve"> tables relates to other tables. Responsible for reviewing relevant tables (</w:t>
-            </w:r>
-            <w:r>
-              <w:t>Invoices</w:t>
-            </w:r>
-            <w:r>
-              <w:t xml:space="preserve"> and </w:t>
-            </w:r>
-            <w:r>
-              <w:t>Departments</w:t>
-            </w:r>
-            <w:r>
-              <w:t>) on the DB model/schema. Responsible for assisting each team member with</w:t>
-            </w:r>
-            <w:r>
-              <w:t xml:space="preserve"> server configuration and management</w:t>
-            </w:r>
-            <w:r>
-              <w:t>.</w:t>
-            </w:r>
-            <w:r>
-              <w:t xml:space="preserve"> Responsible for building his/her portion of the GUI that relates to </w:t>
-            </w:r>
-            <w:r>
+              <w:rPr>
+                <w:strike/>
+              </w:rPr>
+              <w:t xml:space="preserve">, etc.). Responsible for testing small sets of data from these tables to ensure proper functionality. Responsible for ensuring data from Invoices and Departments tables relates to other tables. Responsible for reviewing relevant tables (Invoices and Departments) on the DB model/schema. Responsible for assisting each team member with server configuration and management. Responsible for building his/her portion of the GUI that relates to </w:t>
+            </w:r>
+            <w:r>
+              <w:rPr>
+                <w:strike/>
+              </w:rPr>
               <w:lastRenderedPageBreak/>
               <w:t>updating his/her tables.</w:t>
             </w:r>
             <w:r>
-              <w:t xml:space="preserve"> </w:t>
-            </w:r>
-            <w:r>
-              <w:t>Responsible for creating 10 queries/questions.</w:t>
+              <w:rPr>
+                <w:strike/>
+              </w:rPr>
+              <w:t xml:space="preserve"> Responsible for creating 10 queries/questions.</w:t>
             </w:r>
           </w:p>
         </w:tc>
@@ -779,31 +791,7 @@
               <w:ind w:left="617"/>
             </w:pPr>
             <w:r>
-              <w:t xml:space="preserve">Responsible for creating </w:t>
-            </w:r>
-            <w:r>
-              <w:t>Vehicles</w:t>
-            </w:r>
-            <w:r>
-              <w:t xml:space="preserve"> table and </w:t>
-            </w:r>
-            <w:r>
-              <w:t>Events</w:t>
-            </w:r>
-            <w:r>
-              <w:t xml:space="preserve"> table, including columns within both tables. Responsible for gathering sample data pertaining to </w:t>
-            </w:r>
-            <w:r>
-              <w:t>vehicles</w:t>
-            </w:r>
-            <w:r>
-              <w:t>/</w:t>
-            </w:r>
-            <w:r>
-              <w:t>events</w:t>
-            </w:r>
-            <w:r>
-              <w:t xml:space="preserve"> (</w:t>
+              <w:t>Responsible for creating Vehicles table and Events table, including columns within both tables. Responsible for gathering sample data pertaining to vehicles/events (</w:t>
             </w:r>
             <w:proofErr w:type="spellStart"/>
             <w:r>
@@ -827,37 +815,10 @@
             </w:r>
             <w:proofErr w:type="spellEnd"/>
             <w:r>
-              <w:t xml:space="preserve">, etc.). Responsible for testing small sets of data from these tables to ensure proper functionality. Responsible for ensuring data </w:t>
-            </w:r>
-            <w:r>
-              <w:t xml:space="preserve">assigned </w:t>
-            </w:r>
-            <w:r>
-              <w:t>tables relates to other tables. Responsible for reviewing relevant tables (</w:t>
-            </w:r>
-            <w:r>
-              <w:t>Events</w:t>
-            </w:r>
-            <w:r>
-              <w:t xml:space="preserve"> and </w:t>
-            </w:r>
-            <w:r>
-              <w:t>Vehicles</w:t>
-            </w:r>
-            <w:r>
-              <w:t xml:space="preserve">) on the DB model/schema. Responsible for assisting each team member with </w:t>
-            </w:r>
-            <w:r>
-              <w:t>application development, particularly backend</w:t>
-            </w:r>
-            <w:r>
-              <w:t>. Responsible for building his/her portion of the GUI that relates to updating his/her tables.</w:t>
-            </w:r>
-            <w:r>
-              <w:t xml:space="preserve"> </w:t>
-            </w:r>
-            <w:r>
-              <w:t>Responsible for creating 10 queries/questions.</w:t>
+              <w:t>, etc.). Responsible for testing small sets of data from these tables to ensure proper functionality. Responsible for ensuring data assigned tables relates to other tables. Responsible for reviewing relevant tables (Events and Vehicles) on the DB model/schema. Responsible for assisting each team member with application development, particularly backend. Responsible for building his/her portion of the GUI that relates to updating his/her tables.</w:t>
+            </w:r>
+            <w:r>
+              <w:t xml:space="preserve"> Responsible for creating 10 queries/questions.</w:t>
             </w:r>
           </w:p>
         </w:tc>
@@ -870,8 +831,14 @@
           <w:p>
             <w:pPr>
               <w:jc w:val="center"/>
-            </w:pPr>
-            <w:r>
+              <w:rPr>
+                <w:strike/>
+              </w:rPr>
+            </w:pPr>
+            <w:r>
+              <w:rPr>
+                <w:strike/>
+              </w:rPr>
               <w:t>Kirk Alexander</w:t>
             </w:r>
           </w:p>
@@ -883,93 +850,92 @@
           <w:p>
             <w:pPr>
               <w:ind w:left="617"/>
-            </w:pPr>
-            <w:r>
-              <w:t xml:space="preserve">Responsible for creating </w:t>
-            </w:r>
-            <w:r>
-              <w:t>Leases</w:t>
-            </w:r>
-            <w:r>
-              <w:t xml:space="preserve"> table and </w:t>
-            </w:r>
-            <w:r>
-              <w:t>Apartment Units</w:t>
-            </w:r>
-            <w:r>
-              <w:t xml:space="preserve"> table, including columns within both tables. Responsible for gathering sample data pertaining to </w:t>
-            </w:r>
-            <w:r>
-              <w:t>leases</w:t>
-            </w:r>
-            <w:r>
-              <w:t>/</w:t>
-            </w:r>
-            <w:r>
-              <w:t>units</w:t>
-            </w:r>
-            <w:r>
-              <w:t xml:space="preserve"> (</w:t>
+              <w:rPr>
+                <w:strike/>
+              </w:rPr>
+            </w:pPr>
+            <w:r>
+              <w:rPr>
+                <w:strike/>
+              </w:rPr>
+              <w:t>Responsible for creating Leases table and Apartment Units table, including columns within both tables. Responsible for gathering sample data pertaining to leases/units (</w:t>
             </w:r>
             <w:proofErr w:type="spellStart"/>
             <w:r>
+              <w:rPr>
+                <w:strike/>
+              </w:rPr>
               <w:t>ie</w:t>
             </w:r>
             <w:proofErr w:type="spellEnd"/>
             <w:r>
+              <w:rPr>
+                <w:strike/>
+              </w:rPr>
               <w:t xml:space="preserve">. </w:t>
             </w:r>
             <w:proofErr w:type="spellStart"/>
             <w:r>
-              <w:t>unit</w:t>
-            </w:r>
-            <w:r>
-              <w:t>_</w:t>
-            </w:r>
-            <w:r>
-              <w:t>number</w:t>
+              <w:rPr>
+                <w:strike/>
+              </w:rPr>
+              <w:t>unit_number</w:t>
             </w:r>
             <w:proofErr w:type="spellEnd"/>
             <w:r>
+              <w:rPr>
+                <w:strike/>
+              </w:rPr>
               <w:t xml:space="preserve">, </w:t>
             </w:r>
             <w:proofErr w:type="spellStart"/>
             <w:r>
-              <w:t>sign</w:t>
-            </w:r>
-            <w:r>
-              <w:t>_date</w:t>
+              <w:rPr>
+                <w:strike/>
+              </w:rPr>
+              <w:t>sign_date</w:t>
             </w:r>
             <w:proofErr w:type="spellEnd"/>
             <w:r>
-              <w:t>, etc.). Responsible for testing small sets of data from these tables to ensure proper functionality. Responsible for ensuring data assigned tables relates to other tables. Responsible for reviewing relevant tables (</w:t>
-            </w:r>
-            <w:r>
-              <w:t>leases</w:t>
-            </w:r>
-            <w:r>
-              <w:t xml:space="preserve"> and </w:t>
-            </w:r>
-            <w:r>
-              <w:t>units</w:t>
-            </w:r>
-            <w:r>
-              <w:t>) on the DB model/schema. Responsible for assisting each team member with application dev</w:t>
-            </w:r>
-            <w:r>
-              <w:t>elopment</w:t>
-            </w:r>
-            <w:r>
-              <w:t>. Responsible for building his/her portion of the GUI that relates to updating his/her tables.</w:t>
-            </w:r>
-            <w:r>
-              <w:t xml:space="preserve"> </w:t>
-            </w:r>
-            <w:r>
-              <w:t>Responsible for creating 10 queries/questions.</w:t>
-            </w:r>
-            <w:bookmarkStart w:id="0" w:name="_GoBack"/>
-            <w:bookmarkEnd w:id="0"/>
+              <w:rPr>
+                <w:strike/>
+              </w:rPr>
+              <w:t>, etc.). Responsible for testing small sets of data from these tables to ensure proper functionality. Responsible for ensuring data assigned tables relates to other tables. Responsible for reviewing relevant tables (leases and units) on the DB model/schema. Responsible for assisting each team member with application development. Responsible for building his/her portion of the GUI that relates to updating his/her tables.</w:t>
+            </w:r>
+            <w:r>
+              <w:rPr>
+                <w:strike/>
+              </w:rPr>
+              <w:t xml:space="preserve"> Responsible for creating 10 queries/questions.</w:t>
+            </w:r>
+          </w:p>
+        </w:tc>
+      </w:tr>
+      <w:tr>
+        <w:tc>
+          <w:tcPr>
+            <w:tcW w:w="3775" w:type="dxa"/>
+          </w:tcPr>
+          <w:p>
+            <w:pPr>
+              <w:jc w:val="center"/>
+            </w:pPr>
+            <w:r>
+              <w:t>UPDATED 10/31</w:t>
+            </w:r>
+          </w:p>
+        </w:tc>
+        <w:tc>
+          <w:tcPr>
+            <w:tcW w:w="5845" w:type="dxa"/>
+          </w:tcPr>
+          <w:p>
+            <w:pPr>
+              <w:ind w:left="617"/>
+            </w:pPr>
+            <w:r>
+              <w:t>Kirk and Dallas dropped the course. However, we still need to cover essential tables that were assigned to these two group members. These tables include the Apartments table, which is the defining table for this project.</w:t>
+            </w:r>
           </w:p>
         </w:tc>
       </w:tr>
@@ -981,6 +947,498 @@
           <w:sz w:val="24"/>
         </w:rPr>
       </w:pPr>
+    </w:p>
+    <w:p>
+      <w:pPr>
+        <w:rPr>
+          <w:sz w:val="24"/>
+        </w:rPr>
+      </w:pPr>
+      <w:r>
+        <w:rPr>
+          <w:sz w:val="24"/>
+        </w:rPr>
+        <w:br w:type="page"/>
+      </w:r>
+    </w:p>
+    <w:p>
+      <w:pPr>
+        <w:jc w:val="center"/>
+        <w:rPr>
+          <w:sz w:val="24"/>
+        </w:rPr>
+      </w:pPr>
+      <w:r>
+        <w:rPr>
+          <w:sz w:val="24"/>
+        </w:rPr>
+        <w:lastRenderedPageBreak/>
+        <w:t>Project Timeline</w:t>
+      </w:r>
+    </w:p>
+    <w:p>
+      <w:pPr>
+        <w:rPr>
+          <w:sz w:val="20"/>
+        </w:rPr>
+      </w:pPr>
+      <w:r>
+        <w:rPr>
+          <w:sz w:val="20"/>
+        </w:rPr>
+        <w:t>Week 2&amp;3</w:t>
+      </w:r>
+    </w:p>
+    <w:p>
+      <w:pPr>
+        <w:pStyle w:val="ListParagraph"/>
+        <w:numPr>
+          <w:ilvl w:val="0"/>
+          <w:numId w:val="9"/>
+        </w:numPr>
+        <w:rPr>
+          <w:sz w:val="20"/>
+        </w:rPr>
+      </w:pPr>
+      <w:r>
+        <w:rPr>
+          <w:sz w:val="20"/>
+        </w:rPr>
+        <w:t>Finalized group/team with corresponding team members</w:t>
+      </w:r>
+    </w:p>
+    <w:p>
+      <w:pPr>
+        <w:rPr>
+          <w:sz w:val="20"/>
+        </w:rPr>
+      </w:pPr>
+      <w:r>
+        <w:rPr>
+          <w:sz w:val="20"/>
+        </w:rPr>
+        <w:t>Week 4</w:t>
+      </w:r>
+    </w:p>
+    <w:p>
+      <w:pPr>
+        <w:pStyle w:val="ListParagraph"/>
+        <w:numPr>
+          <w:ilvl w:val="0"/>
+          <w:numId w:val="9"/>
+        </w:numPr>
+        <w:rPr>
+          <w:sz w:val="20"/>
+        </w:rPr>
+      </w:pPr>
+      <w:r>
+        <w:rPr>
+          <w:sz w:val="20"/>
+        </w:rPr>
+        <w:t>Drafted and submitted scope statement, which includes project narrative and member responsibilities</w:t>
+      </w:r>
+    </w:p>
+    <w:p>
+      <w:pPr>
+        <w:rPr>
+          <w:sz w:val="20"/>
+        </w:rPr>
+      </w:pPr>
+      <w:r>
+        <w:rPr>
+          <w:sz w:val="20"/>
+        </w:rPr>
+        <w:t>Week 5</w:t>
+      </w:r>
+    </w:p>
+    <w:p>
+      <w:pPr>
+        <w:pStyle w:val="ListParagraph"/>
+        <w:numPr>
+          <w:ilvl w:val="0"/>
+          <w:numId w:val="9"/>
+        </w:numPr>
+        <w:rPr>
+          <w:sz w:val="20"/>
+        </w:rPr>
+      </w:pPr>
+      <w:r>
+        <w:rPr>
+          <w:sz w:val="20"/>
+        </w:rPr>
+        <w:t>Drafted and submitted 10 queries per member and approved by Dr. J</w:t>
+      </w:r>
+    </w:p>
+    <w:p>
+      <w:pPr>
+        <w:rPr>
+          <w:sz w:val="20"/>
+        </w:rPr>
+      </w:pPr>
+      <w:r>
+        <w:rPr>
+          <w:sz w:val="20"/>
+        </w:rPr>
+        <w:t>Week 6</w:t>
+      </w:r>
+    </w:p>
+    <w:p>
+      <w:pPr>
+        <w:pStyle w:val="ListParagraph"/>
+        <w:numPr>
+          <w:ilvl w:val="0"/>
+          <w:numId w:val="9"/>
+        </w:numPr>
+        <w:rPr>
+          <w:sz w:val="20"/>
+        </w:rPr>
+      </w:pPr>
+      <w:r>
+        <w:rPr>
+          <w:sz w:val="20"/>
+        </w:rPr>
+        <w:t xml:space="preserve">Created GUI </w:t>
+      </w:r>
+      <w:proofErr w:type="spellStart"/>
+      <w:r>
+        <w:rPr>
+          <w:sz w:val="20"/>
+        </w:rPr>
+        <w:t>MockUps</w:t>
+      </w:r>
+      <w:proofErr w:type="spellEnd"/>
+      <w:r>
+        <w:rPr>
+          <w:sz w:val="20"/>
+        </w:rPr>
+        <w:t xml:space="preserve"> for Residents, Vehicles, and Employees tables</w:t>
+      </w:r>
+    </w:p>
+    <w:p>
+      <w:pPr>
+        <w:rPr>
+          <w:sz w:val="20"/>
+        </w:rPr>
+      </w:pPr>
+      <w:r>
+        <w:rPr>
+          <w:sz w:val="20"/>
+        </w:rPr>
+        <w:t>Week 9</w:t>
+      </w:r>
+    </w:p>
+    <w:p>
+      <w:pPr>
+        <w:pStyle w:val="ListParagraph"/>
+        <w:numPr>
+          <w:ilvl w:val="0"/>
+          <w:numId w:val="9"/>
+        </w:numPr>
+        <w:rPr>
+          <w:sz w:val="20"/>
+        </w:rPr>
+      </w:pPr>
+      <w:r>
+        <w:rPr>
+          <w:sz w:val="20"/>
+        </w:rPr>
+        <w:t>Created and submitted prototypes (POCs) that were connected to our database using Visual Studio/C#/SQL Server</w:t>
+      </w:r>
+    </w:p>
+    <w:p>
+      <w:pPr>
+        <w:rPr>
+          <w:sz w:val="20"/>
+        </w:rPr>
+      </w:pPr>
+      <w:r>
+        <w:rPr>
+          <w:sz w:val="20"/>
+        </w:rPr>
+        <w:t>Week 10</w:t>
+      </w:r>
+    </w:p>
+    <w:p>
+      <w:pPr>
+        <w:pStyle w:val="ListParagraph"/>
+        <w:numPr>
+          <w:ilvl w:val="0"/>
+          <w:numId w:val="9"/>
+        </w:numPr>
+        <w:rPr>
+          <w:sz w:val="20"/>
+        </w:rPr>
+      </w:pPr>
+      <w:r>
+        <w:rPr>
+          <w:sz w:val="20"/>
+        </w:rPr>
+        <w:t xml:space="preserve">Created a </w:t>
+      </w:r>
+      <w:r>
+        <w:rPr>
+          <w:sz w:val="20"/>
+        </w:rPr>
+        <w:t>draft data model with 6 tables</w:t>
+      </w:r>
+    </w:p>
+    <w:p>
+      <w:pPr>
+        <w:rPr>
+          <w:sz w:val="20"/>
+        </w:rPr>
+      </w:pPr>
+      <w:r>
+        <w:rPr>
+          <w:sz w:val="20"/>
+        </w:rPr>
+        <w:t>Week 11</w:t>
+      </w:r>
+    </w:p>
+    <w:p>
+      <w:pPr>
+        <w:pStyle w:val="ListParagraph"/>
+        <w:numPr>
+          <w:ilvl w:val="0"/>
+          <w:numId w:val="9"/>
+        </w:numPr>
+        <w:rPr>
+          <w:sz w:val="20"/>
+        </w:rPr>
+      </w:pPr>
+      <w:r>
+        <w:rPr>
+          <w:sz w:val="20"/>
+        </w:rPr>
+        <w:t xml:space="preserve">Reviewed initial draft of data model in IDEF1X and created a detailed logical model with Entities, </w:t>
+      </w:r>
+      <w:bookmarkStart w:id="0" w:name="_GoBack"/>
+      <w:bookmarkEnd w:id="0"/>
+      <w:r>
+        <w:rPr>
+          <w:sz w:val="20"/>
+        </w:rPr>
+        <w:t>Relationships, Attributes in Erwin</w:t>
+      </w:r>
+    </w:p>
+    <w:p>
+      <w:pPr>
+        <w:rPr>
+          <w:sz w:val="20"/>
+        </w:rPr>
+      </w:pPr>
+      <w:r>
+        <w:rPr>
+          <w:sz w:val="20"/>
+        </w:rPr>
+        <w:t>Week 12</w:t>
+      </w:r>
+    </w:p>
+    <w:p>
+      <w:pPr>
+        <w:pStyle w:val="ListParagraph"/>
+        <w:numPr>
+          <w:ilvl w:val="0"/>
+          <w:numId w:val="10"/>
+        </w:numPr>
+        <w:rPr>
+          <w:sz w:val="20"/>
+        </w:rPr>
+      </w:pPr>
+      <w:r>
+        <w:rPr>
+          <w:sz w:val="20"/>
+        </w:rPr>
+        <w:t xml:space="preserve">Created new database script based </w:t>
+      </w:r>
+      <w:proofErr w:type="gramStart"/>
+      <w:r>
+        <w:rPr>
+          <w:sz w:val="20"/>
+        </w:rPr>
+        <w:t>off of</w:t>
+      </w:r>
+      <w:proofErr w:type="gramEnd"/>
+      <w:r>
+        <w:rPr>
+          <w:sz w:val="20"/>
+        </w:rPr>
+        <w:t xml:space="preserve"> Week 11’s progress and filled with test data (including RI: cascade, restrict, set null)</w:t>
+      </w:r>
+    </w:p>
+    <w:p>
+      <w:pPr>
+        <w:rPr>
+          <w:sz w:val="20"/>
+        </w:rPr>
+      </w:pPr>
+      <w:r>
+        <w:rPr>
+          <w:sz w:val="20"/>
+        </w:rPr>
+        <w:t>Week 13</w:t>
+      </w:r>
+    </w:p>
+    <w:p>
+      <w:pPr>
+        <w:pStyle w:val="ListParagraph"/>
+        <w:numPr>
+          <w:ilvl w:val="0"/>
+          <w:numId w:val="10"/>
+        </w:numPr>
+        <w:rPr>
+          <w:sz w:val="20"/>
+        </w:rPr>
+      </w:pPr>
+      <w:r>
+        <w:rPr>
+          <w:sz w:val="20"/>
+        </w:rPr>
+        <w:t>Loaded initial test DB into SQL Server and experimented with relationships and RI, and all schema</w:t>
+      </w:r>
+    </w:p>
+    <w:p>
+      <w:pPr>
+        <w:pStyle w:val="ListParagraph"/>
+        <w:numPr>
+          <w:ilvl w:val="0"/>
+          <w:numId w:val="10"/>
+        </w:numPr>
+        <w:rPr>
+          <w:sz w:val="20"/>
+        </w:rPr>
+      </w:pPr>
+      <w:r>
+        <w:rPr>
+          <w:sz w:val="20"/>
+        </w:rPr>
+        <w:t>Application planning documented, transactions analyzed, and security and physical parameters assessed</w:t>
+      </w:r>
+    </w:p>
+    <w:p>
+      <w:pPr>
+        <w:pStyle w:val="ListParagraph"/>
+        <w:numPr>
+          <w:ilvl w:val="0"/>
+          <w:numId w:val="10"/>
+        </w:numPr>
+        <w:rPr>
+          <w:sz w:val="20"/>
+        </w:rPr>
+      </w:pPr>
+      <w:r>
+        <w:rPr>
+          <w:sz w:val="20"/>
+        </w:rPr>
+        <w:t>Revised relevant queries</w:t>
+      </w:r>
+    </w:p>
+    <w:p>
+      <w:pPr>
+        <w:rPr>
+          <w:sz w:val="20"/>
+        </w:rPr>
+      </w:pPr>
+      <w:r>
+        <w:rPr>
+          <w:sz w:val="20"/>
+        </w:rPr>
+        <w:t>Week 14</w:t>
+      </w:r>
+    </w:p>
+    <w:p>
+      <w:pPr>
+        <w:pStyle w:val="ListParagraph"/>
+        <w:numPr>
+          <w:ilvl w:val="0"/>
+          <w:numId w:val="10"/>
+        </w:numPr>
+        <w:rPr>
+          <w:sz w:val="20"/>
+        </w:rPr>
+      </w:pPr>
+      <w:r>
+        <w:rPr>
+          <w:sz w:val="20"/>
+        </w:rPr>
+        <w:t>GUI completed for application – key transactions tested</w:t>
+      </w:r>
+    </w:p>
+    <w:p>
+      <w:pPr>
+        <w:rPr>
+          <w:sz w:val="20"/>
+        </w:rPr>
+      </w:pPr>
+      <w:r>
+        <w:rPr>
+          <w:sz w:val="20"/>
+        </w:rPr>
+        <w:t>Week 15</w:t>
+      </w:r>
+    </w:p>
+    <w:p>
+      <w:pPr>
+        <w:pStyle w:val="ListParagraph"/>
+        <w:numPr>
+          <w:ilvl w:val="0"/>
+          <w:numId w:val="10"/>
+        </w:numPr>
+        <w:rPr>
+          <w:sz w:val="20"/>
+        </w:rPr>
+      </w:pPr>
+      <w:r>
+        <w:rPr>
+          <w:sz w:val="20"/>
+        </w:rPr>
+        <w:t xml:space="preserve">Report and presentation </w:t>
+      </w:r>
+      <w:proofErr w:type="gramStart"/>
+      <w:r>
+        <w:rPr>
+          <w:sz w:val="20"/>
+        </w:rPr>
+        <w:t>completed</w:t>
+      </w:r>
+      <w:proofErr w:type="gramEnd"/>
+      <w:r>
+        <w:rPr>
+          <w:sz w:val="20"/>
+        </w:rPr>
+        <w:t xml:space="preserve"> and application effectiveness demonstrated</w:t>
+      </w:r>
+    </w:p>
+    <w:p>
+      <w:pPr>
+        <w:rPr>
+          <w:sz w:val="20"/>
+        </w:rPr>
+      </w:pPr>
+      <w:r>
+        <w:rPr>
+          <w:sz w:val="20"/>
+        </w:rPr>
+        <w:t>Week 16</w:t>
+      </w:r>
+    </w:p>
+    <w:p>
+      <w:pPr>
+        <w:pStyle w:val="ListParagraph"/>
+        <w:numPr>
+          <w:ilvl w:val="0"/>
+          <w:numId w:val="10"/>
+        </w:numPr>
+        <w:rPr>
+          <w:sz w:val="20"/>
+        </w:rPr>
+      </w:pPr>
+      <w:r>
+        <w:rPr>
+          <w:sz w:val="20"/>
+        </w:rPr>
+        <w:t>Oral Exam given over project</w:t>
+      </w:r>
     </w:p>
     <w:sectPr>
       <w:pgSz w:w="12240" w:h="15840"/>
@@ -1622,6 +2080,232 @@
     </w:lvl>
   </w:abstractNum>
   <w:abstractNum w:abstractNumId="6" w15:restartNumberingAfterBreak="0">
+    <w:nsid w:val="4F344468"/>
+    <w:multiLevelType w:val="hybridMultilevel"/>
+    <w:tmpl w:val="AB963456"/>
+    <w:lvl w:ilvl="0" w:tplc="04090003">
+      <w:start w:val="1"/>
+      <w:numFmt w:val="bullet"/>
+      <w:lvlText w:val="o"/>
+      <w:lvlJc w:val="left"/>
+      <w:pPr>
+        <w:ind w:left="720" w:hanging="360"/>
+      </w:pPr>
+      <w:rPr>
+        <w:rFonts w:ascii="Courier New" w:hAnsi="Courier New" w:cs="Courier New" w:hint="default"/>
+      </w:rPr>
+    </w:lvl>
+    <w:lvl w:ilvl="1" w:tplc="04090003" w:tentative="1">
+      <w:start w:val="1"/>
+      <w:numFmt w:val="bullet"/>
+      <w:lvlText w:val="o"/>
+      <w:lvlJc w:val="left"/>
+      <w:pPr>
+        <w:ind w:left="1440" w:hanging="360"/>
+      </w:pPr>
+      <w:rPr>
+        <w:rFonts w:ascii="Courier New" w:hAnsi="Courier New" w:cs="Courier New" w:hint="default"/>
+      </w:rPr>
+    </w:lvl>
+    <w:lvl w:ilvl="2" w:tplc="04090005" w:tentative="1">
+      <w:start w:val="1"/>
+      <w:numFmt w:val="bullet"/>
+      <w:lvlText w:val=""/>
+      <w:lvlJc w:val="left"/>
+      <w:pPr>
+        <w:ind w:left="2160" w:hanging="360"/>
+      </w:pPr>
+      <w:rPr>
+        <w:rFonts w:ascii="Wingdings" w:hAnsi="Wingdings" w:hint="default"/>
+      </w:rPr>
+    </w:lvl>
+    <w:lvl w:ilvl="3" w:tplc="04090001" w:tentative="1">
+      <w:start w:val="1"/>
+      <w:numFmt w:val="bullet"/>
+      <w:lvlText w:val=""/>
+      <w:lvlJc w:val="left"/>
+      <w:pPr>
+        <w:ind w:left="2880" w:hanging="360"/>
+      </w:pPr>
+      <w:rPr>
+        <w:rFonts w:ascii="Symbol" w:hAnsi="Symbol" w:hint="default"/>
+      </w:rPr>
+    </w:lvl>
+    <w:lvl w:ilvl="4" w:tplc="04090003" w:tentative="1">
+      <w:start w:val="1"/>
+      <w:numFmt w:val="bullet"/>
+      <w:lvlText w:val="o"/>
+      <w:lvlJc w:val="left"/>
+      <w:pPr>
+        <w:ind w:left="3600" w:hanging="360"/>
+      </w:pPr>
+      <w:rPr>
+        <w:rFonts w:ascii="Courier New" w:hAnsi="Courier New" w:cs="Courier New" w:hint="default"/>
+      </w:rPr>
+    </w:lvl>
+    <w:lvl w:ilvl="5" w:tplc="04090005" w:tentative="1">
+      <w:start w:val="1"/>
+      <w:numFmt w:val="bullet"/>
+      <w:lvlText w:val=""/>
+      <w:lvlJc w:val="left"/>
+      <w:pPr>
+        <w:ind w:left="4320" w:hanging="360"/>
+      </w:pPr>
+      <w:rPr>
+        <w:rFonts w:ascii="Wingdings" w:hAnsi="Wingdings" w:hint="default"/>
+      </w:rPr>
+    </w:lvl>
+    <w:lvl w:ilvl="6" w:tplc="04090001" w:tentative="1">
+      <w:start w:val="1"/>
+      <w:numFmt w:val="bullet"/>
+      <w:lvlText w:val=""/>
+      <w:lvlJc w:val="left"/>
+      <w:pPr>
+        <w:ind w:left="5040" w:hanging="360"/>
+      </w:pPr>
+      <w:rPr>
+        <w:rFonts w:ascii="Symbol" w:hAnsi="Symbol" w:hint="default"/>
+      </w:rPr>
+    </w:lvl>
+    <w:lvl w:ilvl="7" w:tplc="04090003" w:tentative="1">
+      <w:start w:val="1"/>
+      <w:numFmt w:val="bullet"/>
+      <w:lvlText w:val="o"/>
+      <w:lvlJc w:val="left"/>
+      <w:pPr>
+        <w:ind w:left="5760" w:hanging="360"/>
+      </w:pPr>
+      <w:rPr>
+        <w:rFonts w:ascii="Courier New" w:hAnsi="Courier New" w:cs="Courier New" w:hint="default"/>
+      </w:rPr>
+    </w:lvl>
+    <w:lvl w:ilvl="8" w:tplc="04090005" w:tentative="1">
+      <w:start w:val="1"/>
+      <w:numFmt w:val="bullet"/>
+      <w:lvlText w:val=""/>
+      <w:lvlJc w:val="left"/>
+      <w:pPr>
+        <w:ind w:left="6480" w:hanging="360"/>
+      </w:pPr>
+      <w:rPr>
+        <w:rFonts w:ascii="Wingdings" w:hAnsi="Wingdings" w:hint="default"/>
+      </w:rPr>
+    </w:lvl>
+  </w:abstractNum>
+  <w:abstractNum w:abstractNumId="7" w15:restartNumberingAfterBreak="0">
+    <w:nsid w:val="64E624BE"/>
+    <w:multiLevelType w:val="hybridMultilevel"/>
+    <w:tmpl w:val="76B2F594"/>
+    <w:lvl w:ilvl="0" w:tplc="0409000D">
+      <w:start w:val="1"/>
+      <w:numFmt w:val="bullet"/>
+      <w:lvlText w:val=""/>
+      <w:lvlJc w:val="left"/>
+      <w:pPr>
+        <w:ind w:left="720" w:hanging="360"/>
+      </w:pPr>
+      <w:rPr>
+        <w:rFonts w:ascii="Wingdings" w:hAnsi="Wingdings" w:hint="default"/>
+      </w:rPr>
+    </w:lvl>
+    <w:lvl w:ilvl="1" w:tplc="04090003" w:tentative="1">
+      <w:start w:val="1"/>
+      <w:numFmt w:val="bullet"/>
+      <w:lvlText w:val="o"/>
+      <w:lvlJc w:val="left"/>
+      <w:pPr>
+        <w:ind w:left="1440" w:hanging="360"/>
+      </w:pPr>
+      <w:rPr>
+        <w:rFonts w:ascii="Courier New" w:hAnsi="Courier New" w:cs="Courier New" w:hint="default"/>
+      </w:rPr>
+    </w:lvl>
+    <w:lvl w:ilvl="2" w:tplc="04090005" w:tentative="1">
+      <w:start w:val="1"/>
+      <w:numFmt w:val="bullet"/>
+      <w:lvlText w:val=""/>
+      <w:lvlJc w:val="left"/>
+      <w:pPr>
+        <w:ind w:left="2160" w:hanging="360"/>
+      </w:pPr>
+      <w:rPr>
+        <w:rFonts w:ascii="Wingdings" w:hAnsi="Wingdings" w:hint="default"/>
+      </w:rPr>
+    </w:lvl>
+    <w:lvl w:ilvl="3" w:tplc="04090001" w:tentative="1">
+      <w:start w:val="1"/>
+      <w:numFmt w:val="bullet"/>
+      <w:lvlText w:val=""/>
+      <w:lvlJc w:val="left"/>
+      <w:pPr>
+        <w:ind w:left="2880" w:hanging="360"/>
+      </w:pPr>
+      <w:rPr>
+        <w:rFonts w:ascii="Symbol" w:hAnsi="Symbol" w:hint="default"/>
+      </w:rPr>
+    </w:lvl>
+    <w:lvl w:ilvl="4" w:tplc="04090003" w:tentative="1">
+      <w:start w:val="1"/>
+      <w:numFmt w:val="bullet"/>
+      <w:lvlText w:val="o"/>
+      <w:lvlJc w:val="left"/>
+      <w:pPr>
+        <w:ind w:left="3600" w:hanging="360"/>
+      </w:pPr>
+      <w:rPr>
+        <w:rFonts w:ascii="Courier New" w:hAnsi="Courier New" w:cs="Courier New" w:hint="default"/>
+      </w:rPr>
+    </w:lvl>
+    <w:lvl w:ilvl="5" w:tplc="04090005" w:tentative="1">
+      <w:start w:val="1"/>
+      <w:numFmt w:val="bullet"/>
+      <w:lvlText w:val=""/>
+      <w:lvlJc w:val="left"/>
+      <w:pPr>
+        <w:ind w:left="4320" w:hanging="360"/>
+      </w:pPr>
+      <w:rPr>
+        <w:rFonts w:ascii="Wingdings" w:hAnsi="Wingdings" w:hint="default"/>
+      </w:rPr>
+    </w:lvl>
+    <w:lvl w:ilvl="6" w:tplc="04090001" w:tentative="1">
+      <w:start w:val="1"/>
+      <w:numFmt w:val="bullet"/>
+      <w:lvlText w:val=""/>
+      <w:lvlJc w:val="left"/>
+      <w:pPr>
+        <w:ind w:left="5040" w:hanging="360"/>
+      </w:pPr>
+      <w:rPr>
+        <w:rFonts w:ascii="Symbol" w:hAnsi="Symbol" w:hint="default"/>
+      </w:rPr>
+    </w:lvl>
+    <w:lvl w:ilvl="7" w:tplc="04090003" w:tentative="1">
+      <w:start w:val="1"/>
+      <w:numFmt w:val="bullet"/>
+      <w:lvlText w:val="o"/>
+      <w:lvlJc w:val="left"/>
+      <w:pPr>
+        <w:ind w:left="5760" w:hanging="360"/>
+      </w:pPr>
+      <w:rPr>
+        <w:rFonts w:ascii="Courier New" w:hAnsi="Courier New" w:cs="Courier New" w:hint="default"/>
+      </w:rPr>
+    </w:lvl>
+    <w:lvl w:ilvl="8" w:tplc="04090005" w:tentative="1">
+      <w:start w:val="1"/>
+      <w:numFmt w:val="bullet"/>
+      <w:lvlText w:val=""/>
+      <w:lvlJc w:val="left"/>
+      <w:pPr>
+        <w:ind w:left="6480" w:hanging="360"/>
+      </w:pPr>
+      <w:rPr>
+        <w:rFonts w:ascii="Wingdings" w:hAnsi="Wingdings" w:hint="default"/>
+      </w:rPr>
+    </w:lvl>
+  </w:abstractNum>
+  <w:abstractNum w:abstractNumId="8" w15:restartNumberingAfterBreak="0">
     <w:nsid w:val="6E2F40BA"/>
     <w:multiLevelType w:val="hybridMultilevel"/>
     <w:tmpl w:val="C684359A"/>
@@ -1734,7 +2418,7 @@
       </w:rPr>
     </w:lvl>
   </w:abstractNum>
-  <w:abstractNum w:abstractNumId="7" w15:restartNumberingAfterBreak="0">
+  <w:abstractNum w:abstractNumId="9" w15:restartNumberingAfterBreak="0">
     <w:nsid w:val="777F1CC0"/>
     <w:multiLevelType w:val="hybridMultilevel"/>
     <w:tmpl w:val="78AA8D70"/>
@@ -1848,7 +2532,7 @@
     </w:lvl>
   </w:abstractNum>
   <w:num w:numId="1">
-    <w:abstractNumId w:val="7"/>
+    <w:abstractNumId w:val="9"/>
   </w:num>
   <w:num w:numId="2">
     <w:abstractNumId w:val="4"/>
@@ -1857,7 +2541,7 @@
     <w:abstractNumId w:val="2"/>
   </w:num>
   <w:num w:numId="4">
-    <w:abstractNumId w:val="6"/>
+    <w:abstractNumId w:val="8"/>
   </w:num>
   <w:num w:numId="5">
     <w:abstractNumId w:val="1"/>
@@ -1870,6 +2554,12 @@
   </w:num>
   <w:num w:numId="8">
     <w:abstractNumId w:val="5"/>
+  </w:num>
+  <w:num w:numId="9">
+    <w:abstractNumId w:val="7"/>
+  </w:num>
+  <w:num w:numId="10">
+    <w:abstractNumId w:val="6"/>
   </w:num>
 </w:numbering>
 </file>

</xml_diff>